<commit_message>
logboek, todo, documentatie, cleanup
</commit_message>
<xml_diff>
--- a/Projects/Documents/Logboek.docx
+++ b/Projects/Documents/Logboek.docx
@@ -569,7 +569,39 @@
           <w:szCs w:val="24"/>
           <w:lang w:val="nl-NL"/>
         </w:rPr>
-        <w:t xml:space="preserve">Tijdens de toetsweek voor de presentatie is na een online meeting, ----Alexander bezig geweest met het 3D-Model, Sander de robot en Guido de presentatie. </w:t>
+        <w:t>Tijdens de toetsweek voor de presentatie is na een online meeting</w:t>
+      </w:r>
+      <w:r>
+        <w:rPr>
+          <w:sz w:val="24"/>
+          <w:szCs w:val="24"/>
+          <w:lang w:val="nl-NL"/>
+        </w:rPr>
+        <w:t xml:space="preserve">, </w:t>
+      </w:r>
+      <w:r>
+        <w:rPr>
+          <w:sz w:val="24"/>
+          <w:szCs w:val="24"/>
+          <w:lang w:val="nl-NL"/>
+        </w:rPr>
+        <w:t>Alexander bezig geweest met het 3D-Model, Sander de robot</w:t>
+      </w:r>
+      <w:r>
+        <w:rPr>
+          <w:sz w:val="24"/>
+          <w:szCs w:val="24"/>
+          <w:lang w:val="nl-NL"/>
+        </w:rPr>
+        <w:t xml:space="preserve"> en documentatie geupdate</w:t>
+      </w:r>
+      <w:r>
+        <w:rPr>
+          <w:sz w:val="24"/>
+          <w:szCs w:val="24"/>
+          <w:lang w:val="nl-NL"/>
+        </w:rPr>
+        <w:t xml:space="preserve"> en Guido de presentatie. </w:t>
       </w:r>
     </w:p>
     <w:sectPr>

</xml_diff>

<commit_message>
Logboek + Laatste code + Powerpoint
</commit_message>
<xml_diff>
--- a/Projects/Documents/Logboek.docx
+++ b/Projects/Documents/Logboek.docx
@@ -602,6 +602,14 @@
           <w:lang w:val="nl-NL"/>
         </w:rPr>
         <w:t xml:space="preserve"> en Guido de presentatie. </w:t>
+      </w:r>
+      <w:r>
+        <w:rPr>
+          <w:sz w:val="24"/>
+          <w:szCs w:val="24"/>
+          <w:lang w:val="nl-NL"/>
+        </w:rPr>
+        <w:t>Uiteindelijk heeft Alexander het 3D-Model afgemaakt en gerenderd. Sander heeft het prototype afgemaakt en een video ervan gemaakt. Guido en Sander hebben uiteindelijk de presentatie afgemaakt en iedereen heeft zijn eigen tekst gemaakt.</w:t>
       </w:r>
     </w:p>
     <w:sectPr>

</xml_diff>